<commit_message>
OW-981,OW-982, added the tests
</commit_message>
<xml_diff>
--- a/test/allocationAlgoPerformanceTestReport.docx
+++ b/test/allocationAlgoPerformanceTestReport.docx
@@ -267,8 +267,6 @@
       <w:r>
         <w:t xml:space="preserve">an obvious trend that the running time increases with the increase of the number of margin calls. </w:t>
       </w:r>
-      <w:bookmarkStart w:id="0" w:name="_GoBack"/>
-      <w:bookmarkEnd w:id="0"/>
     </w:p>
     <w:p>
       <w:pPr>
@@ -8095,6 +8093,821 @@
         </w:drawing>
       </w:r>
     </w:p>
+    <w:p>
+      <w:pPr>
+        <w:pStyle w:val="a3"/>
+        <w:numPr>
+          <w:ilvl w:val="0"/>
+          <w:numId w:val="3"/>
+        </w:numPr>
+      </w:pPr>
+      <w:r>
+        <w:t>Integer variables influence without movement constraints</w:t>
+      </w:r>
+    </w:p>
+    <w:p>
+      <w:pPr>
+        <w:pStyle w:val="a3"/>
+      </w:pPr>
+    </w:p>
+    <w:p>
+      <w:pPr>
+        <w:pStyle w:val="a3"/>
+      </w:pPr>
+    </w:p>
+    <w:p>
+      <w:pPr>
+        <w:pStyle w:val="a3"/>
+      </w:pPr>
+      <w:r>
+        <w:t xml:space="preserve">Input: (cost, liquidity) = (10, 0); time limit = 10s. </w:t>
+      </w:r>
+    </w:p>
+    <w:tbl>
+      <w:tblPr>
+        <w:tblStyle w:val="a6"/>
+        <w:tblW w:w="3189" w:type="pct"/>
+        <w:jc w:val="center"/>
+        <w:tblLook w:val="04A0" w:firstRow="1" w:lastRow="0" w:firstColumn="1" w:lastColumn="0" w:noHBand="0" w:noVBand="1"/>
+      </w:tblPr>
+      <w:tblGrid>
+        <w:gridCol w:w="1295"/>
+        <w:gridCol w:w="938"/>
+        <w:gridCol w:w="977"/>
+        <w:gridCol w:w="977"/>
+        <w:gridCol w:w="1104"/>
+      </w:tblGrid>
+      <w:tr>
+        <w:trPr>
+          <w:trHeight w:val="406"/>
+          <w:jc w:val="center"/>
+        </w:trPr>
+        <w:tc>
+          <w:tcPr>
+            <w:tcW w:w="1225" w:type="pct"/>
+          </w:tcPr>
+          <w:p>
+            <w:pPr>
+              <w:jc w:val="center"/>
+              <w:rPr>
+                <w:sz w:val="20"/>
+              </w:rPr>
+            </w:pPr>
+            <w:r>
+              <w:rPr>
+                <w:sz w:val="20"/>
+              </w:rPr>
+              <w:t>Independent variable</w:t>
+            </w:r>
+          </w:p>
+        </w:tc>
+        <w:tc>
+          <w:tcPr>
+            <w:tcW w:w="3775" w:type="pct"/>
+            <w:gridSpan w:val="4"/>
+          </w:tcPr>
+          <w:p>
+            <w:pPr>
+              <w:jc w:val="center"/>
+              <w:rPr>
+                <w:sz w:val="20"/>
+              </w:rPr>
+            </w:pPr>
+            <w:r>
+              <w:rPr>
+                <w:sz w:val="20"/>
+              </w:rPr>
+              <w:t>Dependent variables</w:t>
+            </w:r>
+          </w:p>
+        </w:tc>
+      </w:tr>
+      <w:tr>
+        <w:trPr>
+          <w:trHeight w:val="406"/>
+          <w:jc w:val="center"/>
+        </w:trPr>
+        <w:tc>
+          <w:tcPr>
+            <w:tcW w:w="1225" w:type="pct"/>
+          </w:tcPr>
+          <w:p>
+            <w:pPr>
+              <w:rPr>
+                <w:sz w:val="20"/>
+              </w:rPr>
+            </w:pPr>
+            <w:r>
+              <w:rPr>
+                <w:sz w:val="20"/>
+              </w:rPr>
+              <w:t>integerRatio</w:t>
+            </w:r>
+          </w:p>
+        </w:tc>
+        <w:tc>
+          <w:tcPr>
+            <w:tcW w:w="886" w:type="pct"/>
+          </w:tcPr>
+          <w:p>
+            <w:pPr>
+              <w:rPr>
+                <w:sz w:val="20"/>
+              </w:rPr>
+            </w:pPr>
+            <w:r>
+              <w:rPr>
+                <w:sz w:val="20"/>
+              </w:rPr>
+              <w:t>RunTime</w:t>
+            </w:r>
+          </w:p>
+        </w:tc>
+        <w:tc>
+          <w:tcPr>
+            <w:tcW w:w="923" w:type="pct"/>
+          </w:tcPr>
+          <w:p>
+            <w:pPr>
+              <w:rPr>
+                <w:sz w:val="20"/>
+              </w:rPr>
+            </w:pPr>
+            <w:r>
+              <w:rPr>
+                <w:sz w:val="20"/>
+              </w:rPr>
+              <w:t>dailyCost</w:t>
+            </w:r>
+          </w:p>
+        </w:tc>
+        <w:tc>
+          <w:tcPr>
+            <w:tcW w:w="923" w:type="pct"/>
+          </w:tcPr>
+          <w:p>
+            <w:pPr>
+              <w:rPr>
+                <w:sz w:val="20"/>
+              </w:rPr>
+            </w:pPr>
+            <w:r>
+              <w:rPr>
+                <w:sz w:val="20"/>
+              </w:rPr>
+              <w:t>RLRatio</w:t>
+            </w:r>
+          </w:p>
+        </w:tc>
+        <w:tc>
+          <w:tcPr>
+            <w:tcW w:w="1042" w:type="pct"/>
+          </w:tcPr>
+          <w:p>
+            <w:pPr>
+              <w:rPr>
+                <w:sz w:val="20"/>
+              </w:rPr>
+            </w:pPr>
+            <w:r>
+              <w:rPr>
+                <w:sz w:val="20"/>
+              </w:rPr>
+              <w:t>movement</w:t>
+            </w:r>
+          </w:p>
+        </w:tc>
+      </w:tr>
+      <w:tr>
+        <w:trPr>
+          <w:trHeight w:val="315"/>
+          <w:jc w:val="center"/>
+        </w:trPr>
+        <w:tc>
+          <w:tcPr>
+            <w:tcW w:w="1225" w:type="pct"/>
+            <w:noWrap/>
+            <w:hideMark/>
+          </w:tcPr>
+          <w:p>
+            <w:pPr>
+              <w:jc w:val="right"/>
+              <w:rPr>
+                <w:sz w:val="20"/>
+              </w:rPr>
+            </w:pPr>
+            <w:r>
+              <w:rPr>
+                <w:sz w:val="20"/>
+              </w:rPr>
+              <w:t>0</w:t>
+            </w:r>
+          </w:p>
+        </w:tc>
+        <w:tc>
+          <w:tcPr>
+            <w:tcW w:w="886" w:type="pct"/>
+            <w:noWrap/>
+            <w:hideMark/>
+          </w:tcPr>
+          <w:p>
+            <w:pPr>
+              <w:jc w:val="right"/>
+              <w:rPr>
+                <w:sz w:val="20"/>
+              </w:rPr>
+            </w:pPr>
+            <w:r>
+              <w:rPr>
+                <w:sz w:val="20"/>
+              </w:rPr>
+              <w:t>0.24</w:t>
+            </w:r>
+          </w:p>
+        </w:tc>
+        <w:tc>
+          <w:tcPr>
+            <w:tcW w:w="923" w:type="pct"/>
+            <w:noWrap/>
+            <w:hideMark/>
+          </w:tcPr>
+          <w:p>
+            <w:pPr>
+              <w:jc w:val="right"/>
+              <w:rPr>
+                <w:sz w:val="20"/>
+              </w:rPr>
+            </w:pPr>
+            <w:r>
+              <w:rPr>
+                <w:sz w:val="20"/>
+              </w:rPr>
+              <w:t>375.9248</w:t>
+            </w:r>
+          </w:p>
+        </w:tc>
+        <w:tc>
+          <w:tcPr>
+            <w:tcW w:w="923" w:type="pct"/>
+            <w:noWrap/>
+            <w:hideMark/>
+          </w:tcPr>
+          <w:p>
+            <w:pPr>
+              <w:jc w:val="right"/>
+              <w:rPr>
+                <w:sz w:val="20"/>
+              </w:rPr>
+            </w:pPr>
+            <w:r>
+              <w:rPr>
+                <w:sz w:val="20"/>
+              </w:rPr>
+              <w:t>0.720788</w:t>
+            </w:r>
+          </w:p>
+        </w:tc>
+        <w:tc>
+          <w:tcPr>
+            <w:tcW w:w="1042" w:type="pct"/>
+            <w:noWrap/>
+            <w:hideMark/>
+          </w:tcPr>
+          <w:p>
+            <w:pPr>
+              <w:jc w:val="right"/>
+              <w:rPr>
+                <w:sz w:val="20"/>
+              </w:rPr>
+            </w:pPr>
+            <w:r>
+              <w:rPr>
+                <w:sz w:val="20"/>
+              </w:rPr>
+              <w:t>21</w:t>
+            </w:r>
+          </w:p>
+        </w:tc>
+      </w:tr>
+      <w:tr>
+        <w:trPr>
+          <w:trHeight w:val="315"/>
+          <w:jc w:val="center"/>
+        </w:trPr>
+        <w:tc>
+          <w:tcPr>
+            <w:tcW w:w="1225" w:type="pct"/>
+            <w:noWrap/>
+            <w:hideMark/>
+          </w:tcPr>
+          <w:p>
+            <w:pPr>
+              <w:jc w:val="right"/>
+              <w:rPr>
+                <w:sz w:val="20"/>
+              </w:rPr>
+            </w:pPr>
+            <w:r>
+              <w:rPr>
+                <w:sz w:val="20"/>
+              </w:rPr>
+              <w:t>1</w:t>
+            </w:r>
+          </w:p>
+        </w:tc>
+        <w:tc>
+          <w:tcPr>
+            <w:tcW w:w="886" w:type="pct"/>
+            <w:noWrap/>
+            <w:hideMark/>
+          </w:tcPr>
+          <w:p>
+            <w:pPr>
+              <w:jc w:val="right"/>
+              <w:rPr>
+                <w:sz w:val="20"/>
+              </w:rPr>
+            </w:pPr>
+            <w:r>
+              <w:rPr>
+                <w:sz w:val="20"/>
+              </w:rPr>
+              <w:t>15.515</w:t>
+            </w:r>
+          </w:p>
+        </w:tc>
+        <w:tc>
+          <w:tcPr>
+            <w:tcW w:w="923" w:type="pct"/>
+            <w:noWrap/>
+            <w:hideMark/>
+          </w:tcPr>
+          <w:p>
+            <w:pPr>
+              <w:jc w:val="right"/>
+              <w:rPr>
+                <w:sz w:val="20"/>
+              </w:rPr>
+            </w:pPr>
+            <w:r>
+              <w:rPr>
+                <w:sz w:val="20"/>
+              </w:rPr>
+              <w:t>375.925</w:t>
+            </w:r>
+            <w:r>
+              <w:rPr>
+                <w:sz w:val="20"/>
+              </w:rPr>
+              <w:t>0</w:t>
+            </w:r>
+          </w:p>
+        </w:tc>
+        <w:tc>
+          <w:tcPr>
+            <w:tcW w:w="923" w:type="pct"/>
+            <w:noWrap/>
+            <w:hideMark/>
+          </w:tcPr>
+          <w:p>
+            <w:pPr>
+              <w:jc w:val="right"/>
+              <w:rPr>
+                <w:sz w:val="20"/>
+              </w:rPr>
+            </w:pPr>
+            <w:r>
+              <w:rPr>
+                <w:sz w:val="20"/>
+              </w:rPr>
+              <w:t>0.720788</w:t>
+            </w:r>
+          </w:p>
+        </w:tc>
+        <w:tc>
+          <w:tcPr>
+            <w:tcW w:w="1042" w:type="pct"/>
+            <w:noWrap/>
+            <w:hideMark/>
+          </w:tcPr>
+          <w:p>
+            <w:pPr>
+              <w:jc w:val="right"/>
+              <w:rPr>
+                <w:sz w:val="20"/>
+              </w:rPr>
+            </w:pPr>
+            <w:r>
+              <w:rPr>
+                <w:sz w:val="20"/>
+              </w:rPr>
+              <w:t>25</w:t>
+            </w:r>
+          </w:p>
+        </w:tc>
+      </w:tr>
+    </w:tbl>
+    <w:p>
+      <w:pPr>
+        <w:pStyle w:val="a3"/>
+      </w:pPr>
+    </w:p>
+    <w:p>
+      <w:pPr>
+        <w:pStyle w:val="a3"/>
+      </w:pPr>
+      <w:r>
+        <w:t>Input: (cost, liquidity) = (5, 5)</w:t>
+      </w:r>
+      <w:r>
+        <w:t>; time limit = 10s.</w:t>
+      </w:r>
+    </w:p>
+    <w:tbl>
+      <w:tblPr>
+        <w:tblStyle w:val="a6"/>
+        <w:tblW w:w="3189" w:type="pct"/>
+        <w:jc w:val="center"/>
+        <w:tblLook w:val="04A0" w:firstRow="1" w:lastRow="0" w:firstColumn="1" w:lastColumn="0" w:noHBand="0" w:noVBand="1"/>
+      </w:tblPr>
+      <w:tblGrid>
+        <w:gridCol w:w="1295"/>
+        <w:gridCol w:w="938"/>
+        <w:gridCol w:w="977"/>
+        <w:gridCol w:w="977"/>
+        <w:gridCol w:w="1104"/>
+      </w:tblGrid>
+      <w:tr>
+        <w:trPr>
+          <w:trHeight w:val="406"/>
+          <w:jc w:val="center"/>
+        </w:trPr>
+        <w:tc>
+          <w:tcPr>
+            <w:tcW w:w="1224" w:type="pct"/>
+          </w:tcPr>
+          <w:p>
+            <w:pPr>
+              <w:jc w:val="center"/>
+              <w:rPr>
+                <w:sz w:val="20"/>
+              </w:rPr>
+            </w:pPr>
+            <w:r>
+              <w:rPr>
+                <w:sz w:val="20"/>
+              </w:rPr>
+              <w:t>Independent variable</w:t>
+            </w:r>
+          </w:p>
+        </w:tc>
+        <w:tc>
+          <w:tcPr>
+            <w:tcW w:w="3776" w:type="pct"/>
+            <w:gridSpan w:val="4"/>
+          </w:tcPr>
+          <w:p>
+            <w:pPr>
+              <w:jc w:val="center"/>
+              <w:rPr>
+                <w:sz w:val="20"/>
+              </w:rPr>
+            </w:pPr>
+            <w:r>
+              <w:rPr>
+                <w:sz w:val="20"/>
+              </w:rPr>
+              <w:t>Dependent variables</w:t>
+            </w:r>
+          </w:p>
+        </w:tc>
+        <w:bookmarkStart w:id="0" w:name="_GoBack"/>
+        <w:bookmarkEnd w:id="0"/>
+      </w:tr>
+      <w:tr>
+        <w:trPr>
+          <w:trHeight w:val="406"/>
+          <w:jc w:val="center"/>
+        </w:trPr>
+        <w:tc>
+          <w:tcPr>
+            <w:tcW w:w="1225" w:type="pct"/>
+          </w:tcPr>
+          <w:p>
+            <w:pPr>
+              <w:rPr>
+                <w:sz w:val="20"/>
+              </w:rPr>
+            </w:pPr>
+            <w:r>
+              <w:rPr>
+                <w:sz w:val="20"/>
+              </w:rPr>
+              <w:t>integerRatio</w:t>
+            </w:r>
+          </w:p>
+        </w:tc>
+        <w:tc>
+          <w:tcPr>
+            <w:tcW w:w="886" w:type="pct"/>
+          </w:tcPr>
+          <w:p>
+            <w:pPr>
+              <w:rPr>
+                <w:sz w:val="20"/>
+              </w:rPr>
+            </w:pPr>
+            <w:r>
+              <w:rPr>
+                <w:sz w:val="20"/>
+              </w:rPr>
+              <w:t>RunTime</w:t>
+            </w:r>
+          </w:p>
+        </w:tc>
+        <w:tc>
+          <w:tcPr>
+            <w:tcW w:w="923" w:type="pct"/>
+          </w:tcPr>
+          <w:p>
+            <w:pPr>
+              <w:rPr>
+                <w:sz w:val="20"/>
+              </w:rPr>
+            </w:pPr>
+            <w:r>
+              <w:rPr>
+                <w:sz w:val="20"/>
+              </w:rPr>
+              <w:t>dailyCost</w:t>
+            </w:r>
+          </w:p>
+        </w:tc>
+        <w:tc>
+          <w:tcPr>
+            <w:tcW w:w="923" w:type="pct"/>
+          </w:tcPr>
+          <w:p>
+            <w:pPr>
+              <w:rPr>
+                <w:sz w:val="20"/>
+              </w:rPr>
+            </w:pPr>
+            <w:r>
+              <w:rPr>
+                <w:sz w:val="20"/>
+              </w:rPr>
+              <w:t>RLRatio</w:t>
+            </w:r>
+          </w:p>
+        </w:tc>
+        <w:tc>
+          <w:tcPr>
+            <w:tcW w:w="1042" w:type="pct"/>
+          </w:tcPr>
+          <w:p>
+            <w:pPr>
+              <w:rPr>
+                <w:sz w:val="20"/>
+              </w:rPr>
+            </w:pPr>
+            <w:r>
+              <w:rPr>
+                <w:sz w:val="20"/>
+              </w:rPr>
+              <w:t>movement</w:t>
+            </w:r>
+          </w:p>
+        </w:tc>
+      </w:tr>
+      <w:tr>
+        <w:trPr>
+          <w:trHeight w:val="315"/>
+          <w:jc w:val="center"/>
+        </w:trPr>
+        <w:tc>
+          <w:tcPr>
+            <w:tcW w:w="1225" w:type="pct"/>
+            <w:noWrap/>
+            <w:hideMark/>
+          </w:tcPr>
+          <w:p>
+            <w:pPr>
+              <w:jc w:val="right"/>
+              <w:rPr>
+                <w:sz w:val="20"/>
+              </w:rPr>
+            </w:pPr>
+            <w:r>
+              <w:rPr>
+                <w:sz w:val="20"/>
+              </w:rPr>
+              <w:t>0</w:t>
+            </w:r>
+          </w:p>
+        </w:tc>
+        <w:tc>
+          <w:tcPr>
+            <w:tcW w:w="886" w:type="pct"/>
+            <w:noWrap/>
+            <w:hideMark/>
+          </w:tcPr>
+          <w:p>
+            <w:pPr>
+              <w:jc w:val="right"/>
+              <w:rPr>
+                <w:sz w:val="20"/>
+              </w:rPr>
+            </w:pPr>
+            <w:r>
+              <w:rPr>
+                <w:sz w:val="20"/>
+              </w:rPr>
+              <w:t>0.21</w:t>
+            </w:r>
+          </w:p>
+        </w:tc>
+        <w:tc>
+          <w:tcPr>
+            <w:tcW w:w="923" w:type="pct"/>
+            <w:noWrap/>
+            <w:hideMark/>
+          </w:tcPr>
+          <w:p>
+            <w:pPr>
+              <w:jc w:val="right"/>
+              <w:rPr>
+                <w:sz w:val="20"/>
+              </w:rPr>
+            </w:pPr>
+            <w:r>
+              <w:rPr>
+                <w:sz w:val="20"/>
+              </w:rPr>
+              <w:t>400.8902</w:t>
+            </w:r>
+          </w:p>
+        </w:tc>
+        <w:tc>
+          <w:tcPr>
+            <w:tcW w:w="923" w:type="pct"/>
+            <w:noWrap/>
+            <w:hideMark/>
+          </w:tcPr>
+          <w:p>
+            <w:pPr>
+              <w:jc w:val="right"/>
+              <w:rPr>
+                <w:sz w:val="20"/>
+              </w:rPr>
+            </w:pPr>
+            <w:r>
+              <w:rPr>
+                <w:sz w:val="20"/>
+              </w:rPr>
+              <w:t>0.737935</w:t>
+            </w:r>
+          </w:p>
+        </w:tc>
+        <w:tc>
+          <w:tcPr>
+            <w:tcW w:w="1042" w:type="pct"/>
+            <w:noWrap/>
+            <w:hideMark/>
+          </w:tcPr>
+          <w:p>
+            <w:pPr>
+              <w:jc w:val="right"/>
+              <w:rPr>
+                <w:sz w:val="20"/>
+              </w:rPr>
+            </w:pPr>
+            <w:r>
+              <w:rPr>
+                <w:sz w:val="20"/>
+              </w:rPr>
+              <w:t>24</w:t>
+            </w:r>
+          </w:p>
+        </w:tc>
+      </w:tr>
+      <w:tr>
+        <w:trPr>
+          <w:trHeight w:val="315"/>
+          <w:jc w:val="center"/>
+        </w:trPr>
+        <w:tc>
+          <w:tcPr>
+            <w:tcW w:w="1225" w:type="pct"/>
+            <w:noWrap/>
+            <w:hideMark/>
+          </w:tcPr>
+          <w:p>
+            <w:pPr>
+              <w:jc w:val="right"/>
+              <w:rPr>
+                <w:sz w:val="20"/>
+              </w:rPr>
+            </w:pPr>
+            <w:r>
+              <w:rPr>
+                <w:sz w:val="20"/>
+              </w:rPr>
+              <w:t>1</w:t>
+            </w:r>
+          </w:p>
+        </w:tc>
+        <w:tc>
+          <w:tcPr>
+            <w:tcW w:w="886" w:type="pct"/>
+            <w:noWrap/>
+            <w:hideMark/>
+          </w:tcPr>
+          <w:p>
+            <w:pPr>
+              <w:jc w:val="right"/>
+              <w:rPr>
+                <w:sz w:val="20"/>
+              </w:rPr>
+            </w:pPr>
+            <w:r>
+              <w:rPr>
+                <w:sz w:val="20"/>
+              </w:rPr>
+              <w:t>20.37</w:t>
+            </w:r>
+          </w:p>
+        </w:tc>
+        <w:tc>
+          <w:tcPr>
+            <w:tcW w:w="923" w:type="pct"/>
+            <w:noWrap/>
+            <w:hideMark/>
+          </w:tcPr>
+          <w:p>
+            <w:pPr>
+              <w:jc w:val="right"/>
+              <w:rPr>
+                <w:sz w:val="20"/>
+              </w:rPr>
+            </w:pPr>
+            <w:r>
+              <w:rPr>
+                <w:sz w:val="20"/>
+              </w:rPr>
+              <w:t>400.8907</w:t>
+            </w:r>
+          </w:p>
+        </w:tc>
+        <w:tc>
+          <w:tcPr>
+            <w:tcW w:w="923" w:type="pct"/>
+            <w:noWrap/>
+            <w:hideMark/>
+          </w:tcPr>
+          <w:p>
+            <w:pPr>
+              <w:jc w:val="right"/>
+              <w:rPr>
+                <w:sz w:val="20"/>
+              </w:rPr>
+            </w:pPr>
+            <w:r>
+              <w:rPr>
+                <w:sz w:val="20"/>
+              </w:rPr>
+              <w:t>0.737935</w:t>
+            </w:r>
+          </w:p>
+        </w:tc>
+        <w:tc>
+          <w:tcPr>
+            <w:tcW w:w="1042" w:type="pct"/>
+            <w:noWrap/>
+            <w:hideMark/>
+          </w:tcPr>
+          <w:p>
+            <w:pPr>
+              <w:jc w:val="right"/>
+              <w:rPr>
+                <w:sz w:val="20"/>
+              </w:rPr>
+            </w:pPr>
+            <w:r>
+              <w:rPr>
+                <w:sz w:val="20"/>
+              </w:rPr>
+              <w:t>30</w:t>
+            </w:r>
+          </w:p>
+        </w:tc>
+      </w:tr>
+    </w:tbl>
+    <w:p>
+      <w:pPr>
+        <w:pStyle w:val="a3"/>
+      </w:pPr>
+    </w:p>
     <w:sectPr>
       <w:footerReference w:type="default" r:id="rId13"/>
       <w:pgSz w:w="11906" w:h="16838"/>
@@ -8141,6 +8954,7 @@
         <w:docPartUnique/>
       </w:docPartObj>
     </w:sdtPr>
+    <w:sdtEndPr/>
     <w:sdtContent>
       <w:p>
         <w:pPr>

</xml_diff>

<commit_message>
OW-979, temporarily fixed an issue
</commit_message>
<xml_diff>
--- a/test/allocationAlgoPerformanceTestReport.docx
+++ b/test/allocationAlgoPerformanceTestReport.docx
@@ -8517,10 +8517,7 @@
         <w:pStyle w:val="a3"/>
       </w:pPr>
       <w:r>
-        <w:t>Input: (cost, liquidity) = (5, 5)</w:t>
-      </w:r>
-      <w:r>
-        <w:t>; time limit = 10s.</w:t>
+        <w:t>Input: (cost, liquidity) = (5, 5); time limit = 10s.</w:t>
       </w:r>
     </w:p>
     <w:tbl>
@@ -8581,8 +8578,6 @@
             </w:r>
           </w:p>
         </w:tc>
-        <w:bookmarkStart w:id="0" w:name="_GoBack"/>
-        <w:bookmarkEnd w:id="0"/>
       </w:tr>
       <w:tr>
         <w:trPr>
@@ -8908,6 +8903,702 @@
         <w:pStyle w:val="a3"/>
       </w:pPr>
     </w:p>
+    <w:p>
+      <w:pPr>
+        <w:pStyle w:val="a3"/>
+        <w:numPr>
+          <w:ilvl w:val="0"/>
+          <w:numId w:val="3"/>
+        </w:numPr>
+      </w:pPr>
+      <w:r>
+        <w:t>Movement constraints influence with integer variables</w:t>
+      </w:r>
+    </w:p>
+    <w:p>
+      <w:pPr>
+        <w:pStyle w:val="a3"/>
+      </w:pPr>
+    </w:p>
+    <w:p>
+      <w:pPr>
+        <w:pStyle w:val="a3"/>
+      </w:pPr>
+      <w:r>
+        <w:lastRenderedPageBreak/>
+        <w:t>Input: (cost, liquidity) = (5, 5); time limit = 10s.</w:t>
+      </w:r>
+      <w:bookmarkStart w:id="0" w:name="_GoBack"/>
+      <w:bookmarkEnd w:id="0"/>
+    </w:p>
+    <w:tbl>
+      <w:tblPr>
+        <w:tblStyle w:val="a6"/>
+        <w:tblW w:w="6567" w:type="dxa"/>
+        <w:jc w:val="center"/>
+        <w:tblLook w:val="04A0" w:firstRow="1" w:lastRow="0" w:firstColumn="1" w:lastColumn="0" w:noHBand="0" w:noVBand="1"/>
+      </w:tblPr>
+      <w:tblGrid>
+        <w:gridCol w:w="1603"/>
+        <w:gridCol w:w="1220"/>
+        <w:gridCol w:w="1276"/>
+        <w:gridCol w:w="1276"/>
+        <w:gridCol w:w="1192"/>
+      </w:tblGrid>
+      <w:tr>
+        <w:trPr>
+          <w:trHeight w:val="300"/>
+          <w:jc w:val="center"/>
+        </w:trPr>
+        <w:tc>
+          <w:tcPr>
+            <w:tcW w:w="1603" w:type="dxa"/>
+            <w:hideMark/>
+          </w:tcPr>
+          <w:p>
+            <w:pPr>
+              <w:jc w:val="center"/>
+              <w:rPr>
+                <w:rFonts w:ascii="Calibri" w:eastAsia="Times New Roman" w:hAnsi="Calibri" w:cs="Calibri"/>
+                <w:color w:val="000000"/>
+              </w:rPr>
+            </w:pPr>
+            <w:r>
+              <w:rPr>
+                <w:sz w:val="20"/>
+              </w:rPr>
+              <w:t>Independent variable</w:t>
+            </w:r>
+          </w:p>
+        </w:tc>
+        <w:tc>
+          <w:tcPr>
+            <w:tcW w:w="4964" w:type="dxa"/>
+            <w:gridSpan w:val="4"/>
+            <w:noWrap/>
+            <w:hideMark/>
+          </w:tcPr>
+          <w:p>
+            <w:pPr>
+              <w:jc w:val="center"/>
+              <w:rPr>
+                <w:rFonts w:ascii="Calibri" w:eastAsia="Times New Roman" w:hAnsi="Calibri" w:cs="Calibri"/>
+                <w:color w:val="000000"/>
+              </w:rPr>
+            </w:pPr>
+            <w:r>
+              <w:rPr>
+                <w:sz w:val="20"/>
+              </w:rPr>
+              <w:t>Dependent variables</w:t>
+            </w:r>
+          </w:p>
+        </w:tc>
+      </w:tr>
+      <w:tr>
+        <w:trPr>
+          <w:trHeight w:val="300"/>
+          <w:jc w:val="center"/>
+        </w:trPr>
+        <w:tc>
+          <w:tcPr>
+            <w:tcW w:w="1603" w:type="dxa"/>
+            <w:hideMark/>
+          </w:tcPr>
+          <w:p>
+            <w:pPr>
+              <w:jc w:val="right"/>
+              <w:rPr>
+                <w:rFonts w:ascii="Calibri" w:eastAsia="Times New Roman" w:hAnsi="Calibri" w:cs="Calibri"/>
+                <w:color w:val="000000"/>
+              </w:rPr>
+            </w:pPr>
+            <w:r>
+              <w:rPr>
+                <w:rFonts w:ascii="Calibri" w:eastAsia="Times New Roman" w:hAnsi="Calibri" w:cs="Calibri"/>
+                <w:color w:val="000000"/>
+              </w:rPr>
+              <w:t>withConstraint</w:t>
+            </w:r>
+          </w:p>
+        </w:tc>
+        <w:tc>
+          <w:tcPr>
+            <w:tcW w:w="1220" w:type="dxa"/>
+            <w:noWrap/>
+            <w:hideMark/>
+          </w:tcPr>
+          <w:p>
+            <w:pPr>
+              <w:jc w:val="right"/>
+              <w:rPr>
+                <w:rFonts w:ascii="Calibri" w:eastAsia="Times New Roman" w:hAnsi="Calibri" w:cs="Calibri"/>
+                <w:color w:val="000000"/>
+              </w:rPr>
+            </w:pPr>
+            <w:r>
+              <w:rPr>
+                <w:rFonts w:ascii="Calibri" w:eastAsia="Times New Roman" w:hAnsi="Calibri" w:cs="Calibri"/>
+                <w:color w:val="000000"/>
+              </w:rPr>
+              <w:t>RunTime</w:t>
+            </w:r>
+          </w:p>
+        </w:tc>
+        <w:tc>
+          <w:tcPr>
+            <w:tcW w:w="1276" w:type="dxa"/>
+            <w:noWrap/>
+            <w:hideMark/>
+          </w:tcPr>
+          <w:p>
+            <w:pPr>
+              <w:jc w:val="right"/>
+              <w:rPr>
+                <w:rFonts w:ascii="Calibri" w:eastAsia="Times New Roman" w:hAnsi="Calibri" w:cs="Calibri"/>
+                <w:color w:val="000000"/>
+              </w:rPr>
+            </w:pPr>
+            <w:r>
+              <w:rPr>
+                <w:rFonts w:ascii="Calibri" w:eastAsia="Times New Roman" w:hAnsi="Calibri" w:cs="Calibri"/>
+                <w:color w:val="000000"/>
+              </w:rPr>
+              <w:t>dailyCost</w:t>
+            </w:r>
+          </w:p>
+        </w:tc>
+        <w:tc>
+          <w:tcPr>
+            <w:tcW w:w="1276" w:type="dxa"/>
+            <w:noWrap/>
+            <w:hideMark/>
+          </w:tcPr>
+          <w:p>
+            <w:pPr>
+              <w:jc w:val="right"/>
+              <w:rPr>
+                <w:rFonts w:ascii="Calibri" w:eastAsia="Times New Roman" w:hAnsi="Calibri" w:cs="Calibri"/>
+                <w:color w:val="000000"/>
+              </w:rPr>
+            </w:pPr>
+            <w:r>
+              <w:rPr>
+                <w:rFonts w:ascii="Calibri" w:eastAsia="Times New Roman" w:hAnsi="Calibri" w:cs="Calibri"/>
+                <w:color w:val="000000"/>
+              </w:rPr>
+              <w:t>RLRatio</w:t>
+            </w:r>
+          </w:p>
+        </w:tc>
+        <w:tc>
+          <w:tcPr>
+            <w:tcW w:w="1192" w:type="dxa"/>
+            <w:noWrap/>
+            <w:hideMark/>
+          </w:tcPr>
+          <w:p>
+            <w:pPr>
+              <w:jc w:val="right"/>
+              <w:rPr>
+                <w:rFonts w:ascii="Calibri" w:eastAsia="Times New Roman" w:hAnsi="Calibri" w:cs="Calibri"/>
+                <w:color w:val="000000"/>
+              </w:rPr>
+            </w:pPr>
+            <w:r>
+              <w:rPr>
+                <w:rFonts w:ascii="Calibri" w:eastAsia="Times New Roman" w:hAnsi="Calibri" w:cs="Calibri"/>
+                <w:color w:val="000000"/>
+              </w:rPr>
+              <w:t>movement</w:t>
+            </w:r>
+          </w:p>
+        </w:tc>
+      </w:tr>
+      <w:tr>
+        <w:trPr>
+          <w:trHeight w:val="300"/>
+          <w:jc w:val="center"/>
+        </w:trPr>
+        <w:tc>
+          <w:tcPr>
+            <w:tcW w:w="1603" w:type="dxa"/>
+            <w:hideMark/>
+          </w:tcPr>
+          <w:p>
+            <w:pPr>
+              <w:jc w:val="right"/>
+              <w:rPr>
+                <w:rFonts w:ascii="Calibri" w:eastAsia="Times New Roman" w:hAnsi="Calibri" w:cs="Calibri"/>
+                <w:color w:val="000000"/>
+              </w:rPr>
+            </w:pPr>
+            <w:r>
+              <w:rPr>
+                <w:rFonts w:ascii="Calibri" w:eastAsia="Times New Roman" w:hAnsi="Calibri" w:cs="Calibri"/>
+                <w:color w:val="000000"/>
+              </w:rPr>
+              <w:t>TRUE</w:t>
+            </w:r>
+          </w:p>
+        </w:tc>
+        <w:tc>
+          <w:tcPr>
+            <w:tcW w:w="1220" w:type="dxa"/>
+            <w:noWrap/>
+            <w:hideMark/>
+          </w:tcPr>
+          <w:p>
+            <w:pPr>
+              <w:jc w:val="right"/>
+              <w:rPr>
+                <w:rFonts w:ascii="Calibri" w:eastAsia="Times New Roman" w:hAnsi="Calibri" w:cs="Calibri"/>
+                <w:color w:val="000000"/>
+              </w:rPr>
+            </w:pPr>
+            <w:r>
+              <w:rPr>
+                <w:rFonts w:ascii="Calibri" w:eastAsia="Times New Roman" w:hAnsi="Calibri" w:cs="Calibri"/>
+                <w:color w:val="000000"/>
+              </w:rPr>
+              <w:t>12.62</w:t>
+            </w:r>
+          </w:p>
+        </w:tc>
+        <w:tc>
+          <w:tcPr>
+            <w:tcW w:w="1276" w:type="dxa"/>
+            <w:noWrap/>
+            <w:hideMark/>
+          </w:tcPr>
+          <w:p>
+            <w:pPr>
+              <w:jc w:val="right"/>
+              <w:rPr>
+                <w:rFonts w:ascii="Calibri" w:eastAsia="Times New Roman" w:hAnsi="Calibri" w:cs="Calibri"/>
+                <w:color w:val="000000"/>
+              </w:rPr>
+            </w:pPr>
+            <w:r>
+              <w:rPr>
+                <w:rFonts w:ascii="Calibri" w:eastAsia="Times New Roman" w:hAnsi="Calibri" w:cs="Calibri"/>
+                <w:color w:val="000000"/>
+              </w:rPr>
+              <w:t>396.317483</w:t>
+            </w:r>
+          </w:p>
+        </w:tc>
+        <w:tc>
+          <w:tcPr>
+            <w:tcW w:w="1276" w:type="dxa"/>
+            <w:noWrap/>
+            <w:hideMark/>
+          </w:tcPr>
+          <w:p>
+            <w:pPr>
+              <w:jc w:val="right"/>
+              <w:rPr>
+                <w:rFonts w:ascii="Calibri" w:eastAsia="Times New Roman" w:hAnsi="Calibri" w:cs="Calibri"/>
+                <w:color w:val="000000"/>
+              </w:rPr>
+            </w:pPr>
+            <w:r>
+              <w:rPr>
+                <w:rFonts w:ascii="Calibri" w:eastAsia="Times New Roman" w:hAnsi="Calibri" w:cs="Calibri"/>
+                <w:color w:val="000000"/>
+              </w:rPr>
+              <w:t>0.81459178</w:t>
+            </w:r>
+          </w:p>
+        </w:tc>
+        <w:tc>
+          <w:tcPr>
+            <w:tcW w:w="1192" w:type="dxa"/>
+            <w:noWrap/>
+            <w:hideMark/>
+          </w:tcPr>
+          <w:p>
+            <w:pPr>
+              <w:jc w:val="right"/>
+              <w:rPr>
+                <w:rFonts w:ascii="Calibri" w:eastAsia="Times New Roman" w:hAnsi="Calibri" w:cs="Calibri"/>
+                <w:color w:val="000000"/>
+              </w:rPr>
+            </w:pPr>
+            <w:r>
+              <w:rPr>
+                <w:rFonts w:ascii="Calibri" w:eastAsia="Times New Roman" w:hAnsi="Calibri" w:cs="Calibri"/>
+                <w:color w:val="000000"/>
+              </w:rPr>
+              <w:t>10</w:t>
+            </w:r>
+          </w:p>
+        </w:tc>
+      </w:tr>
+      <w:tr>
+        <w:trPr>
+          <w:trHeight w:val="300"/>
+          <w:jc w:val="center"/>
+        </w:trPr>
+        <w:tc>
+          <w:tcPr>
+            <w:tcW w:w="1603" w:type="dxa"/>
+            <w:noWrap/>
+            <w:hideMark/>
+          </w:tcPr>
+          <w:p>
+            <w:pPr>
+              <w:jc w:val="right"/>
+              <w:rPr>
+                <w:rFonts w:ascii="Calibri" w:eastAsia="Times New Roman" w:hAnsi="Calibri" w:cs="Calibri"/>
+                <w:color w:val="000000"/>
+              </w:rPr>
+            </w:pPr>
+            <w:r>
+              <w:rPr>
+                <w:rFonts w:ascii="Calibri" w:eastAsia="Times New Roman" w:hAnsi="Calibri" w:cs="Calibri"/>
+                <w:color w:val="000000"/>
+              </w:rPr>
+              <w:t>FALSE</w:t>
+            </w:r>
+          </w:p>
+        </w:tc>
+        <w:tc>
+          <w:tcPr>
+            <w:tcW w:w="1220" w:type="dxa"/>
+            <w:noWrap/>
+            <w:hideMark/>
+          </w:tcPr>
+          <w:p>
+            <w:pPr>
+              <w:jc w:val="right"/>
+              <w:rPr>
+                <w:rFonts w:ascii="Calibri" w:eastAsia="Times New Roman" w:hAnsi="Calibri" w:cs="Calibri"/>
+                <w:color w:val="000000"/>
+              </w:rPr>
+            </w:pPr>
+            <w:r>
+              <w:rPr>
+                <w:rFonts w:ascii="Calibri" w:eastAsia="Times New Roman" w:hAnsi="Calibri" w:cs="Calibri"/>
+                <w:color w:val="000000"/>
+              </w:rPr>
+              <w:t>20.34</w:t>
+            </w:r>
+          </w:p>
+        </w:tc>
+        <w:tc>
+          <w:tcPr>
+            <w:tcW w:w="1276" w:type="dxa"/>
+            <w:noWrap/>
+            <w:hideMark/>
+          </w:tcPr>
+          <w:p>
+            <w:pPr>
+              <w:jc w:val="right"/>
+              <w:rPr>
+                <w:rFonts w:ascii="Calibri" w:eastAsia="Times New Roman" w:hAnsi="Calibri" w:cs="Calibri"/>
+                <w:color w:val="000000"/>
+              </w:rPr>
+            </w:pPr>
+            <w:r>
+              <w:rPr>
+                <w:rFonts w:ascii="Calibri" w:eastAsia="Times New Roman" w:hAnsi="Calibri" w:cs="Calibri"/>
+                <w:color w:val="000000"/>
+              </w:rPr>
+              <w:t>400.890701</w:t>
+            </w:r>
+          </w:p>
+        </w:tc>
+        <w:tc>
+          <w:tcPr>
+            <w:tcW w:w="1276" w:type="dxa"/>
+            <w:noWrap/>
+            <w:hideMark/>
+          </w:tcPr>
+          <w:p>
+            <w:pPr>
+              <w:jc w:val="right"/>
+              <w:rPr>
+                <w:rFonts w:ascii="Calibri" w:eastAsia="Times New Roman" w:hAnsi="Calibri" w:cs="Calibri"/>
+                <w:color w:val="000000"/>
+              </w:rPr>
+            </w:pPr>
+            <w:r>
+              <w:rPr>
+                <w:rFonts w:ascii="Calibri" w:eastAsia="Times New Roman" w:hAnsi="Calibri" w:cs="Calibri"/>
+                <w:color w:val="000000"/>
+              </w:rPr>
+              <w:t>0.81733022</w:t>
+            </w:r>
+          </w:p>
+        </w:tc>
+        <w:tc>
+          <w:tcPr>
+            <w:tcW w:w="1192" w:type="dxa"/>
+            <w:noWrap/>
+            <w:hideMark/>
+          </w:tcPr>
+          <w:p>
+            <w:pPr>
+              <w:jc w:val="right"/>
+              <w:rPr>
+                <w:rFonts w:ascii="Calibri" w:eastAsia="Times New Roman" w:hAnsi="Calibri" w:cs="Calibri"/>
+                <w:color w:val="000000"/>
+              </w:rPr>
+            </w:pPr>
+            <w:r>
+              <w:rPr>
+                <w:rFonts w:ascii="Calibri" w:eastAsia="Times New Roman" w:hAnsi="Calibri" w:cs="Calibri"/>
+                <w:color w:val="000000"/>
+              </w:rPr>
+              <w:t>30</w:t>
+            </w:r>
+          </w:p>
+        </w:tc>
+      </w:tr>
+      <w:tr>
+        <w:trPr>
+          <w:trHeight w:val="300"/>
+          <w:jc w:val="center"/>
+        </w:trPr>
+        <w:tc>
+          <w:tcPr>
+            <w:tcW w:w="1603" w:type="dxa"/>
+            <w:hideMark/>
+          </w:tcPr>
+          <w:p>
+            <w:pPr>
+              <w:jc w:val="right"/>
+              <w:rPr>
+                <w:rFonts w:ascii="Calibri" w:eastAsia="Times New Roman" w:hAnsi="Calibri" w:cs="Calibri"/>
+                <w:color w:val="000000"/>
+              </w:rPr>
+            </w:pPr>
+            <w:r>
+              <w:rPr>
+                <w:rFonts w:ascii="Calibri" w:eastAsia="Times New Roman" w:hAnsi="Calibri" w:cs="Calibri"/>
+                <w:color w:val="000000"/>
+              </w:rPr>
+              <w:t>TRUE</w:t>
+            </w:r>
+          </w:p>
+        </w:tc>
+        <w:tc>
+          <w:tcPr>
+            <w:tcW w:w="1220" w:type="dxa"/>
+            <w:noWrap/>
+            <w:hideMark/>
+          </w:tcPr>
+          <w:p>
+            <w:pPr>
+              <w:jc w:val="right"/>
+              <w:rPr>
+                <w:rFonts w:ascii="Calibri" w:eastAsia="Times New Roman" w:hAnsi="Calibri" w:cs="Calibri"/>
+                <w:color w:val="000000"/>
+              </w:rPr>
+            </w:pPr>
+            <w:r>
+              <w:rPr>
+                <w:rFonts w:ascii="Calibri" w:eastAsia="Times New Roman" w:hAnsi="Calibri" w:cs="Calibri"/>
+                <w:color w:val="000000"/>
+              </w:rPr>
+              <w:t>12</w:t>
+            </w:r>
+          </w:p>
+        </w:tc>
+        <w:tc>
+          <w:tcPr>
+            <w:tcW w:w="1276" w:type="dxa"/>
+            <w:noWrap/>
+            <w:hideMark/>
+          </w:tcPr>
+          <w:p>
+            <w:pPr>
+              <w:jc w:val="right"/>
+              <w:rPr>
+                <w:rFonts w:ascii="Calibri" w:eastAsia="Times New Roman" w:hAnsi="Calibri" w:cs="Calibri"/>
+                <w:color w:val="000000"/>
+              </w:rPr>
+            </w:pPr>
+            <w:r>
+              <w:rPr>
+                <w:rFonts w:ascii="Calibri" w:eastAsia="Times New Roman" w:hAnsi="Calibri" w:cs="Calibri"/>
+                <w:color w:val="000000"/>
+              </w:rPr>
+              <w:t>396.316935</w:t>
+            </w:r>
+          </w:p>
+        </w:tc>
+        <w:tc>
+          <w:tcPr>
+            <w:tcW w:w="1276" w:type="dxa"/>
+            <w:noWrap/>
+            <w:hideMark/>
+          </w:tcPr>
+          <w:p>
+            <w:pPr>
+              <w:jc w:val="right"/>
+              <w:rPr>
+                <w:rFonts w:ascii="Calibri" w:eastAsia="Times New Roman" w:hAnsi="Calibri" w:cs="Calibri"/>
+                <w:color w:val="000000"/>
+              </w:rPr>
+            </w:pPr>
+            <w:r>
+              <w:rPr>
+                <w:rFonts w:ascii="Calibri" w:eastAsia="Times New Roman" w:hAnsi="Calibri" w:cs="Calibri"/>
+                <w:color w:val="000000"/>
+              </w:rPr>
+              <w:t>0.65342046</w:t>
+            </w:r>
+          </w:p>
+        </w:tc>
+        <w:tc>
+          <w:tcPr>
+            <w:tcW w:w="1192" w:type="dxa"/>
+            <w:noWrap/>
+            <w:hideMark/>
+          </w:tcPr>
+          <w:p>
+            <w:pPr>
+              <w:jc w:val="right"/>
+              <w:rPr>
+                <w:rFonts w:ascii="Calibri" w:eastAsia="Times New Roman" w:hAnsi="Calibri" w:cs="Calibri"/>
+                <w:color w:val="000000"/>
+              </w:rPr>
+            </w:pPr>
+            <w:r>
+              <w:rPr>
+                <w:rFonts w:ascii="Calibri" w:eastAsia="Times New Roman" w:hAnsi="Calibri" w:cs="Calibri"/>
+                <w:color w:val="000000"/>
+              </w:rPr>
+              <w:t>10</w:t>
+            </w:r>
+          </w:p>
+        </w:tc>
+      </w:tr>
+      <w:tr>
+        <w:trPr>
+          <w:trHeight w:val="300"/>
+          <w:jc w:val="center"/>
+        </w:trPr>
+        <w:tc>
+          <w:tcPr>
+            <w:tcW w:w="1603" w:type="dxa"/>
+            <w:noWrap/>
+            <w:hideMark/>
+          </w:tcPr>
+          <w:p>
+            <w:pPr>
+              <w:jc w:val="right"/>
+              <w:rPr>
+                <w:rFonts w:ascii="Calibri" w:eastAsia="Times New Roman" w:hAnsi="Calibri" w:cs="Calibri"/>
+                <w:color w:val="000000"/>
+              </w:rPr>
+            </w:pPr>
+            <w:r>
+              <w:rPr>
+                <w:rFonts w:ascii="Calibri" w:eastAsia="Times New Roman" w:hAnsi="Calibri" w:cs="Calibri"/>
+                <w:color w:val="000000"/>
+              </w:rPr>
+              <w:t>FALSE</w:t>
+            </w:r>
+          </w:p>
+        </w:tc>
+        <w:tc>
+          <w:tcPr>
+            <w:tcW w:w="1220" w:type="dxa"/>
+            <w:noWrap/>
+            <w:hideMark/>
+          </w:tcPr>
+          <w:p>
+            <w:pPr>
+              <w:jc w:val="right"/>
+              <w:rPr>
+                <w:rFonts w:ascii="Calibri" w:eastAsia="Times New Roman" w:hAnsi="Calibri" w:cs="Calibri"/>
+                <w:color w:val="000000"/>
+              </w:rPr>
+            </w:pPr>
+            <w:r>
+              <w:rPr>
+                <w:rFonts w:ascii="Calibri" w:eastAsia="Times New Roman" w:hAnsi="Calibri" w:cs="Calibri"/>
+                <w:color w:val="000000"/>
+              </w:rPr>
+              <w:t>20.45</w:t>
+            </w:r>
+          </w:p>
+        </w:tc>
+        <w:tc>
+          <w:tcPr>
+            <w:tcW w:w="1276" w:type="dxa"/>
+            <w:noWrap/>
+            <w:hideMark/>
+          </w:tcPr>
+          <w:p>
+            <w:pPr>
+              <w:jc w:val="right"/>
+              <w:rPr>
+                <w:rFonts w:ascii="Calibri" w:eastAsia="Times New Roman" w:hAnsi="Calibri" w:cs="Calibri"/>
+                <w:color w:val="000000"/>
+              </w:rPr>
+            </w:pPr>
+            <w:r>
+              <w:rPr>
+                <w:rFonts w:ascii="Calibri" w:eastAsia="Times New Roman" w:hAnsi="Calibri" w:cs="Calibri"/>
+                <w:color w:val="000000"/>
+              </w:rPr>
+              <w:t>400.890701</w:t>
+            </w:r>
+          </w:p>
+        </w:tc>
+        <w:tc>
+          <w:tcPr>
+            <w:tcW w:w="1276" w:type="dxa"/>
+            <w:noWrap/>
+            <w:hideMark/>
+          </w:tcPr>
+          <w:p>
+            <w:pPr>
+              <w:jc w:val="right"/>
+              <w:rPr>
+                <w:rFonts w:ascii="Calibri" w:eastAsia="Times New Roman" w:hAnsi="Calibri" w:cs="Calibri"/>
+                <w:color w:val="000000"/>
+              </w:rPr>
+            </w:pPr>
+            <w:r>
+              <w:rPr>
+                <w:rFonts w:ascii="Calibri" w:eastAsia="Times New Roman" w:hAnsi="Calibri" w:cs="Calibri"/>
+                <w:color w:val="000000"/>
+              </w:rPr>
+              <w:t>0.65853898</w:t>
+            </w:r>
+          </w:p>
+        </w:tc>
+        <w:tc>
+          <w:tcPr>
+            <w:tcW w:w="1192" w:type="dxa"/>
+            <w:noWrap/>
+            <w:hideMark/>
+          </w:tcPr>
+          <w:p>
+            <w:pPr>
+              <w:jc w:val="right"/>
+              <w:rPr>
+                <w:rFonts w:ascii="Calibri" w:eastAsia="Times New Roman" w:hAnsi="Calibri" w:cs="Calibri"/>
+                <w:color w:val="000000"/>
+              </w:rPr>
+            </w:pPr>
+            <w:r>
+              <w:rPr>
+                <w:rFonts w:ascii="Calibri" w:eastAsia="Times New Roman" w:hAnsi="Calibri" w:cs="Calibri"/>
+                <w:color w:val="000000"/>
+              </w:rPr>
+              <w:t>30</w:t>
+            </w:r>
+          </w:p>
+        </w:tc>
+      </w:tr>
+    </w:tbl>
+    <w:p/>
     <w:sectPr>
       <w:footerReference w:type="default" r:id="rId13"/>
       <w:pgSz w:w="11906" w:h="16838"/>

</xml_diff>

<commit_message>
OW-986, updated the tests for the new structure
</commit_message>
<xml_diff>
--- a/test/allocationAlgoPerformanceTestReport.docx
+++ b/test/allocationAlgoPerformanceTestReport.docx
@@ -8517,10 +8517,7 @@
         <w:pStyle w:val="a3"/>
       </w:pPr>
       <w:r>
-        <w:t>Input: (cost, liquidity) = (5, 5)</w:t>
-      </w:r>
-      <w:r>
-        <w:t>; time limit = 10s.</w:t>
+        <w:t>Input: (cost, liquidity) = (5, 5); time limit = 10s.</w:t>
       </w:r>
     </w:p>
     <w:tbl>
@@ -8581,8 +8578,6 @@
             </w:r>
           </w:p>
         </w:tc>
-        <w:bookmarkStart w:id="0" w:name="_GoBack"/>
-        <w:bookmarkEnd w:id="0"/>
       </w:tr>
       <w:tr>
         <w:trPr>
@@ -8908,6 +8903,702 @@
         <w:pStyle w:val="a3"/>
       </w:pPr>
     </w:p>
+    <w:p>
+      <w:pPr>
+        <w:pStyle w:val="a3"/>
+        <w:numPr>
+          <w:ilvl w:val="0"/>
+          <w:numId w:val="3"/>
+        </w:numPr>
+      </w:pPr>
+      <w:r>
+        <w:t>Movement constraints influence with integer variables</w:t>
+      </w:r>
+    </w:p>
+    <w:p>
+      <w:pPr>
+        <w:pStyle w:val="a3"/>
+      </w:pPr>
+    </w:p>
+    <w:p>
+      <w:pPr>
+        <w:pStyle w:val="a3"/>
+      </w:pPr>
+      <w:r>
+        <w:lastRenderedPageBreak/>
+        <w:t>Input: (cost, liquidity) = (5, 5); time limit = 10s.</w:t>
+      </w:r>
+      <w:bookmarkStart w:id="0" w:name="_GoBack"/>
+      <w:bookmarkEnd w:id="0"/>
+    </w:p>
+    <w:tbl>
+      <w:tblPr>
+        <w:tblStyle w:val="a6"/>
+        <w:tblW w:w="6567" w:type="dxa"/>
+        <w:jc w:val="center"/>
+        <w:tblLook w:val="04A0" w:firstRow="1" w:lastRow="0" w:firstColumn="1" w:lastColumn="0" w:noHBand="0" w:noVBand="1"/>
+      </w:tblPr>
+      <w:tblGrid>
+        <w:gridCol w:w="1603"/>
+        <w:gridCol w:w="1220"/>
+        <w:gridCol w:w="1276"/>
+        <w:gridCol w:w="1276"/>
+        <w:gridCol w:w="1192"/>
+      </w:tblGrid>
+      <w:tr>
+        <w:trPr>
+          <w:trHeight w:val="300"/>
+          <w:jc w:val="center"/>
+        </w:trPr>
+        <w:tc>
+          <w:tcPr>
+            <w:tcW w:w="1603" w:type="dxa"/>
+            <w:hideMark/>
+          </w:tcPr>
+          <w:p>
+            <w:pPr>
+              <w:jc w:val="center"/>
+              <w:rPr>
+                <w:rFonts w:ascii="Calibri" w:eastAsia="Times New Roman" w:hAnsi="Calibri" w:cs="Calibri"/>
+                <w:color w:val="000000"/>
+              </w:rPr>
+            </w:pPr>
+            <w:r>
+              <w:rPr>
+                <w:sz w:val="20"/>
+              </w:rPr>
+              <w:t>Independent variable</w:t>
+            </w:r>
+          </w:p>
+        </w:tc>
+        <w:tc>
+          <w:tcPr>
+            <w:tcW w:w="4964" w:type="dxa"/>
+            <w:gridSpan w:val="4"/>
+            <w:noWrap/>
+            <w:hideMark/>
+          </w:tcPr>
+          <w:p>
+            <w:pPr>
+              <w:jc w:val="center"/>
+              <w:rPr>
+                <w:rFonts w:ascii="Calibri" w:eastAsia="Times New Roman" w:hAnsi="Calibri" w:cs="Calibri"/>
+                <w:color w:val="000000"/>
+              </w:rPr>
+            </w:pPr>
+            <w:r>
+              <w:rPr>
+                <w:sz w:val="20"/>
+              </w:rPr>
+              <w:t>Dependent variables</w:t>
+            </w:r>
+          </w:p>
+        </w:tc>
+      </w:tr>
+      <w:tr>
+        <w:trPr>
+          <w:trHeight w:val="300"/>
+          <w:jc w:val="center"/>
+        </w:trPr>
+        <w:tc>
+          <w:tcPr>
+            <w:tcW w:w="1603" w:type="dxa"/>
+            <w:hideMark/>
+          </w:tcPr>
+          <w:p>
+            <w:pPr>
+              <w:jc w:val="right"/>
+              <w:rPr>
+                <w:rFonts w:ascii="Calibri" w:eastAsia="Times New Roman" w:hAnsi="Calibri" w:cs="Calibri"/>
+                <w:color w:val="000000"/>
+              </w:rPr>
+            </w:pPr>
+            <w:r>
+              <w:rPr>
+                <w:rFonts w:ascii="Calibri" w:eastAsia="Times New Roman" w:hAnsi="Calibri" w:cs="Calibri"/>
+                <w:color w:val="000000"/>
+              </w:rPr>
+              <w:t>withConstraint</w:t>
+            </w:r>
+          </w:p>
+        </w:tc>
+        <w:tc>
+          <w:tcPr>
+            <w:tcW w:w="1220" w:type="dxa"/>
+            <w:noWrap/>
+            <w:hideMark/>
+          </w:tcPr>
+          <w:p>
+            <w:pPr>
+              <w:jc w:val="right"/>
+              <w:rPr>
+                <w:rFonts w:ascii="Calibri" w:eastAsia="Times New Roman" w:hAnsi="Calibri" w:cs="Calibri"/>
+                <w:color w:val="000000"/>
+              </w:rPr>
+            </w:pPr>
+            <w:r>
+              <w:rPr>
+                <w:rFonts w:ascii="Calibri" w:eastAsia="Times New Roman" w:hAnsi="Calibri" w:cs="Calibri"/>
+                <w:color w:val="000000"/>
+              </w:rPr>
+              <w:t>RunTime</w:t>
+            </w:r>
+          </w:p>
+        </w:tc>
+        <w:tc>
+          <w:tcPr>
+            <w:tcW w:w="1276" w:type="dxa"/>
+            <w:noWrap/>
+            <w:hideMark/>
+          </w:tcPr>
+          <w:p>
+            <w:pPr>
+              <w:jc w:val="right"/>
+              <w:rPr>
+                <w:rFonts w:ascii="Calibri" w:eastAsia="Times New Roman" w:hAnsi="Calibri" w:cs="Calibri"/>
+                <w:color w:val="000000"/>
+              </w:rPr>
+            </w:pPr>
+            <w:r>
+              <w:rPr>
+                <w:rFonts w:ascii="Calibri" w:eastAsia="Times New Roman" w:hAnsi="Calibri" w:cs="Calibri"/>
+                <w:color w:val="000000"/>
+              </w:rPr>
+              <w:t>dailyCost</w:t>
+            </w:r>
+          </w:p>
+        </w:tc>
+        <w:tc>
+          <w:tcPr>
+            <w:tcW w:w="1276" w:type="dxa"/>
+            <w:noWrap/>
+            <w:hideMark/>
+          </w:tcPr>
+          <w:p>
+            <w:pPr>
+              <w:jc w:val="right"/>
+              <w:rPr>
+                <w:rFonts w:ascii="Calibri" w:eastAsia="Times New Roman" w:hAnsi="Calibri" w:cs="Calibri"/>
+                <w:color w:val="000000"/>
+              </w:rPr>
+            </w:pPr>
+            <w:r>
+              <w:rPr>
+                <w:rFonts w:ascii="Calibri" w:eastAsia="Times New Roman" w:hAnsi="Calibri" w:cs="Calibri"/>
+                <w:color w:val="000000"/>
+              </w:rPr>
+              <w:t>RLRatio</w:t>
+            </w:r>
+          </w:p>
+        </w:tc>
+        <w:tc>
+          <w:tcPr>
+            <w:tcW w:w="1192" w:type="dxa"/>
+            <w:noWrap/>
+            <w:hideMark/>
+          </w:tcPr>
+          <w:p>
+            <w:pPr>
+              <w:jc w:val="right"/>
+              <w:rPr>
+                <w:rFonts w:ascii="Calibri" w:eastAsia="Times New Roman" w:hAnsi="Calibri" w:cs="Calibri"/>
+                <w:color w:val="000000"/>
+              </w:rPr>
+            </w:pPr>
+            <w:r>
+              <w:rPr>
+                <w:rFonts w:ascii="Calibri" w:eastAsia="Times New Roman" w:hAnsi="Calibri" w:cs="Calibri"/>
+                <w:color w:val="000000"/>
+              </w:rPr>
+              <w:t>movement</w:t>
+            </w:r>
+          </w:p>
+        </w:tc>
+      </w:tr>
+      <w:tr>
+        <w:trPr>
+          <w:trHeight w:val="300"/>
+          <w:jc w:val="center"/>
+        </w:trPr>
+        <w:tc>
+          <w:tcPr>
+            <w:tcW w:w="1603" w:type="dxa"/>
+            <w:hideMark/>
+          </w:tcPr>
+          <w:p>
+            <w:pPr>
+              <w:jc w:val="right"/>
+              <w:rPr>
+                <w:rFonts w:ascii="Calibri" w:eastAsia="Times New Roman" w:hAnsi="Calibri" w:cs="Calibri"/>
+                <w:color w:val="000000"/>
+              </w:rPr>
+            </w:pPr>
+            <w:r>
+              <w:rPr>
+                <w:rFonts w:ascii="Calibri" w:eastAsia="Times New Roman" w:hAnsi="Calibri" w:cs="Calibri"/>
+                <w:color w:val="000000"/>
+              </w:rPr>
+              <w:t>TRUE</w:t>
+            </w:r>
+          </w:p>
+        </w:tc>
+        <w:tc>
+          <w:tcPr>
+            <w:tcW w:w="1220" w:type="dxa"/>
+            <w:noWrap/>
+            <w:hideMark/>
+          </w:tcPr>
+          <w:p>
+            <w:pPr>
+              <w:jc w:val="right"/>
+              <w:rPr>
+                <w:rFonts w:ascii="Calibri" w:eastAsia="Times New Roman" w:hAnsi="Calibri" w:cs="Calibri"/>
+                <w:color w:val="000000"/>
+              </w:rPr>
+            </w:pPr>
+            <w:r>
+              <w:rPr>
+                <w:rFonts w:ascii="Calibri" w:eastAsia="Times New Roman" w:hAnsi="Calibri" w:cs="Calibri"/>
+                <w:color w:val="000000"/>
+              </w:rPr>
+              <w:t>12.62</w:t>
+            </w:r>
+          </w:p>
+        </w:tc>
+        <w:tc>
+          <w:tcPr>
+            <w:tcW w:w="1276" w:type="dxa"/>
+            <w:noWrap/>
+            <w:hideMark/>
+          </w:tcPr>
+          <w:p>
+            <w:pPr>
+              <w:jc w:val="right"/>
+              <w:rPr>
+                <w:rFonts w:ascii="Calibri" w:eastAsia="Times New Roman" w:hAnsi="Calibri" w:cs="Calibri"/>
+                <w:color w:val="000000"/>
+              </w:rPr>
+            </w:pPr>
+            <w:r>
+              <w:rPr>
+                <w:rFonts w:ascii="Calibri" w:eastAsia="Times New Roman" w:hAnsi="Calibri" w:cs="Calibri"/>
+                <w:color w:val="000000"/>
+              </w:rPr>
+              <w:t>396.317483</w:t>
+            </w:r>
+          </w:p>
+        </w:tc>
+        <w:tc>
+          <w:tcPr>
+            <w:tcW w:w="1276" w:type="dxa"/>
+            <w:noWrap/>
+            <w:hideMark/>
+          </w:tcPr>
+          <w:p>
+            <w:pPr>
+              <w:jc w:val="right"/>
+              <w:rPr>
+                <w:rFonts w:ascii="Calibri" w:eastAsia="Times New Roman" w:hAnsi="Calibri" w:cs="Calibri"/>
+                <w:color w:val="000000"/>
+              </w:rPr>
+            </w:pPr>
+            <w:r>
+              <w:rPr>
+                <w:rFonts w:ascii="Calibri" w:eastAsia="Times New Roman" w:hAnsi="Calibri" w:cs="Calibri"/>
+                <w:color w:val="000000"/>
+              </w:rPr>
+              <w:t>0.81459178</w:t>
+            </w:r>
+          </w:p>
+        </w:tc>
+        <w:tc>
+          <w:tcPr>
+            <w:tcW w:w="1192" w:type="dxa"/>
+            <w:noWrap/>
+            <w:hideMark/>
+          </w:tcPr>
+          <w:p>
+            <w:pPr>
+              <w:jc w:val="right"/>
+              <w:rPr>
+                <w:rFonts w:ascii="Calibri" w:eastAsia="Times New Roman" w:hAnsi="Calibri" w:cs="Calibri"/>
+                <w:color w:val="000000"/>
+              </w:rPr>
+            </w:pPr>
+            <w:r>
+              <w:rPr>
+                <w:rFonts w:ascii="Calibri" w:eastAsia="Times New Roman" w:hAnsi="Calibri" w:cs="Calibri"/>
+                <w:color w:val="000000"/>
+              </w:rPr>
+              <w:t>10</w:t>
+            </w:r>
+          </w:p>
+        </w:tc>
+      </w:tr>
+      <w:tr>
+        <w:trPr>
+          <w:trHeight w:val="300"/>
+          <w:jc w:val="center"/>
+        </w:trPr>
+        <w:tc>
+          <w:tcPr>
+            <w:tcW w:w="1603" w:type="dxa"/>
+            <w:noWrap/>
+            <w:hideMark/>
+          </w:tcPr>
+          <w:p>
+            <w:pPr>
+              <w:jc w:val="right"/>
+              <w:rPr>
+                <w:rFonts w:ascii="Calibri" w:eastAsia="Times New Roman" w:hAnsi="Calibri" w:cs="Calibri"/>
+                <w:color w:val="000000"/>
+              </w:rPr>
+            </w:pPr>
+            <w:r>
+              <w:rPr>
+                <w:rFonts w:ascii="Calibri" w:eastAsia="Times New Roman" w:hAnsi="Calibri" w:cs="Calibri"/>
+                <w:color w:val="000000"/>
+              </w:rPr>
+              <w:t>FALSE</w:t>
+            </w:r>
+          </w:p>
+        </w:tc>
+        <w:tc>
+          <w:tcPr>
+            <w:tcW w:w="1220" w:type="dxa"/>
+            <w:noWrap/>
+            <w:hideMark/>
+          </w:tcPr>
+          <w:p>
+            <w:pPr>
+              <w:jc w:val="right"/>
+              <w:rPr>
+                <w:rFonts w:ascii="Calibri" w:eastAsia="Times New Roman" w:hAnsi="Calibri" w:cs="Calibri"/>
+                <w:color w:val="000000"/>
+              </w:rPr>
+            </w:pPr>
+            <w:r>
+              <w:rPr>
+                <w:rFonts w:ascii="Calibri" w:eastAsia="Times New Roman" w:hAnsi="Calibri" w:cs="Calibri"/>
+                <w:color w:val="000000"/>
+              </w:rPr>
+              <w:t>20.34</w:t>
+            </w:r>
+          </w:p>
+        </w:tc>
+        <w:tc>
+          <w:tcPr>
+            <w:tcW w:w="1276" w:type="dxa"/>
+            <w:noWrap/>
+            <w:hideMark/>
+          </w:tcPr>
+          <w:p>
+            <w:pPr>
+              <w:jc w:val="right"/>
+              <w:rPr>
+                <w:rFonts w:ascii="Calibri" w:eastAsia="Times New Roman" w:hAnsi="Calibri" w:cs="Calibri"/>
+                <w:color w:val="000000"/>
+              </w:rPr>
+            </w:pPr>
+            <w:r>
+              <w:rPr>
+                <w:rFonts w:ascii="Calibri" w:eastAsia="Times New Roman" w:hAnsi="Calibri" w:cs="Calibri"/>
+                <w:color w:val="000000"/>
+              </w:rPr>
+              <w:t>400.890701</w:t>
+            </w:r>
+          </w:p>
+        </w:tc>
+        <w:tc>
+          <w:tcPr>
+            <w:tcW w:w="1276" w:type="dxa"/>
+            <w:noWrap/>
+            <w:hideMark/>
+          </w:tcPr>
+          <w:p>
+            <w:pPr>
+              <w:jc w:val="right"/>
+              <w:rPr>
+                <w:rFonts w:ascii="Calibri" w:eastAsia="Times New Roman" w:hAnsi="Calibri" w:cs="Calibri"/>
+                <w:color w:val="000000"/>
+              </w:rPr>
+            </w:pPr>
+            <w:r>
+              <w:rPr>
+                <w:rFonts w:ascii="Calibri" w:eastAsia="Times New Roman" w:hAnsi="Calibri" w:cs="Calibri"/>
+                <w:color w:val="000000"/>
+              </w:rPr>
+              <w:t>0.81733022</w:t>
+            </w:r>
+          </w:p>
+        </w:tc>
+        <w:tc>
+          <w:tcPr>
+            <w:tcW w:w="1192" w:type="dxa"/>
+            <w:noWrap/>
+            <w:hideMark/>
+          </w:tcPr>
+          <w:p>
+            <w:pPr>
+              <w:jc w:val="right"/>
+              <w:rPr>
+                <w:rFonts w:ascii="Calibri" w:eastAsia="Times New Roman" w:hAnsi="Calibri" w:cs="Calibri"/>
+                <w:color w:val="000000"/>
+              </w:rPr>
+            </w:pPr>
+            <w:r>
+              <w:rPr>
+                <w:rFonts w:ascii="Calibri" w:eastAsia="Times New Roman" w:hAnsi="Calibri" w:cs="Calibri"/>
+                <w:color w:val="000000"/>
+              </w:rPr>
+              <w:t>30</w:t>
+            </w:r>
+          </w:p>
+        </w:tc>
+      </w:tr>
+      <w:tr>
+        <w:trPr>
+          <w:trHeight w:val="300"/>
+          <w:jc w:val="center"/>
+        </w:trPr>
+        <w:tc>
+          <w:tcPr>
+            <w:tcW w:w="1603" w:type="dxa"/>
+            <w:hideMark/>
+          </w:tcPr>
+          <w:p>
+            <w:pPr>
+              <w:jc w:val="right"/>
+              <w:rPr>
+                <w:rFonts w:ascii="Calibri" w:eastAsia="Times New Roman" w:hAnsi="Calibri" w:cs="Calibri"/>
+                <w:color w:val="000000"/>
+              </w:rPr>
+            </w:pPr>
+            <w:r>
+              <w:rPr>
+                <w:rFonts w:ascii="Calibri" w:eastAsia="Times New Roman" w:hAnsi="Calibri" w:cs="Calibri"/>
+                <w:color w:val="000000"/>
+              </w:rPr>
+              <w:t>TRUE</w:t>
+            </w:r>
+          </w:p>
+        </w:tc>
+        <w:tc>
+          <w:tcPr>
+            <w:tcW w:w="1220" w:type="dxa"/>
+            <w:noWrap/>
+            <w:hideMark/>
+          </w:tcPr>
+          <w:p>
+            <w:pPr>
+              <w:jc w:val="right"/>
+              <w:rPr>
+                <w:rFonts w:ascii="Calibri" w:eastAsia="Times New Roman" w:hAnsi="Calibri" w:cs="Calibri"/>
+                <w:color w:val="000000"/>
+              </w:rPr>
+            </w:pPr>
+            <w:r>
+              <w:rPr>
+                <w:rFonts w:ascii="Calibri" w:eastAsia="Times New Roman" w:hAnsi="Calibri" w:cs="Calibri"/>
+                <w:color w:val="000000"/>
+              </w:rPr>
+              <w:t>12</w:t>
+            </w:r>
+          </w:p>
+        </w:tc>
+        <w:tc>
+          <w:tcPr>
+            <w:tcW w:w="1276" w:type="dxa"/>
+            <w:noWrap/>
+            <w:hideMark/>
+          </w:tcPr>
+          <w:p>
+            <w:pPr>
+              <w:jc w:val="right"/>
+              <w:rPr>
+                <w:rFonts w:ascii="Calibri" w:eastAsia="Times New Roman" w:hAnsi="Calibri" w:cs="Calibri"/>
+                <w:color w:val="000000"/>
+              </w:rPr>
+            </w:pPr>
+            <w:r>
+              <w:rPr>
+                <w:rFonts w:ascii="Calibri" w:eastAsia="Times New Roman" w:hAnsi="Calibri" w:cs="Calibri"/>
+                <w:color w:val="000000"/>
+              </w:rPr>
+              <w:t>396.316935</w:t>
+            </w:r>
+          </w:p>
+        </w:tc>
+        <w:tc>
+          <w:tcPr>
+            <w:tcW w:w="1276" w:type="dxa"/>
+            <w:noWrap/>
+            <w:hideMark/>
+          </w:tcPr>
+          <w:p>
+            <w:pPr>
+              <w:jc w:val="right"/>
+              <w:rPr>
+                <w:rFonts w:ascii="Calibri" w:eastAsia="Times New Roman" w:hAnsi="Calibri" w:cs="Calibri"/>
+                <w:color w:val="000000"/>
+              </w:rPr>
+            </w:pPr>
+            <w:r>
+              <w:rPr>
+                <w:rFonts w:ascii="Calibri" w:eastAsia="Times New Roman" w:hAnsi="Calibri" w:cs="Calibri"/>
+                <w:color w:val="000000"/>
+              </w:rPr>
+              <w:t>0.65342046</w:t>
+            </w:r>
+          </w:p>
+        </w:tc>
+        <w:tc>
+          <w:tcPr>
+            <w:tcW w:w="1192" w:type="dxa"/>
+            <w:noWrap/>
+            <w:hideMark/>
+          </w:tcPr>
+          <w:p>
+            <w:pPr>
+              <w:jc w:val="right"/>
+              <w:rPr>
+                <w:rFonts w:ascii="Calibri" w:eastAsia="Times New Roman" w:hAnsi="Calibri" w:cs="Calibri"/>
+                <w:color w:val="000000"/>
+              </w:rPr>
+            </w:pPr>
+            <w:r>
+              <w:rPr>
+                <w:rFonts w:ascii="Calibri" w:eastAsia="Times New Roman" w:hAnsi="Calibri" w:cs="Calibri"/>
+                <w:color w:val="000000"/>
+              </w:rPr>
+              <w:t>10</w:t>
+            </w:r>
+          </w:p>
+        </w:tc>
+      </w:tr>
+      <w:tr>
+        <w:trPr>
+          <w:trHeight w:val="300"/>
+          <w:jc w:val="center"/>
+        </w:trPr>
+        <w:tc>
+          <w:tcPr>
+            <w:tcW w:w="1603" w:type="dxa"/>
+            <w:noWrap/>
+            <w:hideMark/>
+          </w:tcPr>
+          <w:p>
+            <w:pPr>
+              <w:jc w:val="right"/>
+              <w:rPr>
+                <w:rFonts w:ascii="Calibri" w:eastAsia="Times New Roman" w:hAnsi="Calibri" w:cs="Calibri"/>
+                <w:color w:val="000000"/>
+              </w:rPr>
+            </w:pPr>
+            <w:r>
+              <w:rPr>
+                <w:rFonts w:ascii="Calibri" w:eastAsia="Times New Roman" w:hAnsi="Calibri" w:cs="Calibri"/>
+                <w:color w:val="000000"/>
+              </w:rPr>
+              <w:t>FALSE</w:t>
+            </w:r>
+          </w:p>
+        </w:tc>
+        <w:tc>
+          <w:tcPr>
+            <w:tcW w:w="1220" w:type="dxa"/>
+            <w:noWrap/>
+            <w:hideMark/>
+          </w:tcPr>
+          <w:p>
+            <w:pPr>
+              <w:jc w:val="right"/>
+              <w:rPr>
+                <w:rFonts w:ascii="Calibri" w:eastAsia="Times New Roman" w:hAnsi="Calibri" w:cs="Calibri"/>
+                <w:color w:val="000000"/>
+              </w:rPr>
+            </w:pPr>
+            <w:r>
+              <w:rPr>
+                <w:rFonts w:ascii="Calibri" w:eastAsia="Times New Roman" w:hAnsi="Calibri" w:cs="Calibri"/>
+                <w:color w:val="000000"/>
+              </w:rPr>
+              <w:t>20.45</w:t>
+            </w:r>
+          </w:p>
+        </w:tc>
+        <w:tc>
+          <w:tcPr>
+            <w:tcW w:w="1276" w:type="dxa"/>
+            <w:noWrap/>
+            <w:hideMark/>
+          </w:tcPr>
+          <w:p>
+            <w:pPr>
+              <w:jc w:val="right"/>
+              <w:rPr>
+                <w:rFonts w:ascii="Calibri" w:eastAsia="Times New Roman" w:hAnsi="Calibri" w:cs="Calibri"/>
+                <w:color w:val="000000"/>
+              </w:rPr>
+            </w:pPr>
+            <w:r>
+              <w:rPr>
+                <w:rFonts w:ascii="Calibri" w:eastAsia="Times New Roman" w:hAnsi="Calibri" w:cs="Calibri"/>
+                <w:color w:val="000000"/>
+              </w:rPr>
+              <w:t>400.890701</w:t>
+            </w:r>
+          </w:p>
+        </w:tc>
+        <w:tc>
+          <w:tcPr>
+            <w:tcW w:w="1276" w:type="dxa"/>
+            <w:noWrap/>
+            <w:hideMark/>
+          </w:tcPr>
+          <w:p>
+            <w:pPr>
+              <w:jc w:val="right"/>
+              <w:rPr>
+                <w:rFonts w:ascii="Calibri" w:eastAsia="Times New Roman" w:hAnsi="Calibri" w:cs="Calibri"/>
+                <w:color w:val="000000"/>
+              </w:rPr>
+            </w:pPr>
+            <w:r>
+              <w:rPr>
+                <w:rFonts w:ascii="Calibri" w:eastAsia="Times New Roman" w:hAnsi="Calibri" w:cs="Calibri"/>
+                <w:color w:val="000000"/>
+              </w:rPr>
+              <w:t>0.65853898</w:t>
+            </w:r>
+          </w:p>
+        </w:tc>
+        <w:tc>
+          <w:tcPr>
+            <w:tcW w:w="1192" w:type="dxa"/>
+            <w:noWrap/>
+            <w:hideMark/>
+          </w:tcPr>
+          <w:p>
+            <w:pPr>
+              <w:jc w:val="right"/>
+              <w:rPr>
+                <w:rFonts w:ascii="Calibri" w:eastAsia="Times New Roman" w:hAnsi="Calibri" w:cs="Calibri"/>
+                <w:color w:val="000000"/>
+              </w:rPr>
+            </w:pPr>
+            <w:r>
+              <w:rPr>
+                <w:rFonts w:ascii="Calibri" w:eastAsia="Times New Roman" w:hAnsi="Calibri" w:cs="Calibri"/>
+                <w:color w:val="000000"/>
+              </w:rPr>
+              <w:t>30</w:t>
+            </w:r>
+          </w:p>
+        </w:tc>
+      </w:tr>
+    </w:tbl>
+    <w:p/>
     <w:sectPr>
       <w:footerReference w:type="default" r:id="rId13"/>
       <w:pgSz w:w="11906" w:h="16838"/>

</xml_diff>